<commit_message>
Bunch of changes. Added runeball 2020
</commit_message>
<xml_diff>
--- a/Crisis in Califar.docx
+++ b/Crisis in Califar.docx
@@ -1,6 +1,6 @@
 
 <file path=word/document.xml><?xml version="1.0" encoding="utf-8"?>
-<w:document xmlns:wpc="http://schemas.microsoft.com/office/word/2010/wordprocessingCanvas" xmlns:mc="http://schemas.openxmlformats.org/markup-compatibility/2006" xmlns:o="urn:schemas-microsoft-com:office:office" xmlns:r="http://schemas.openxmlformats.org/officeDocument/2006/relationships" xmlns:m="http://schemas.openxmlformats.org/officeDocument/2006/math" xmlns:v="urn:schemas-microsoft-com:vml" xmlns:wp14="http://schemas.microsoft.com/office/word/2010/wordprocessingDrawing" xmlns:wp="http://schemas.openxmlformats.org/drawingml/2006/wordprocessingDrawing" xmlns:w10="urn:schemas-microsoft-com:office:word" xmlns:w="http://schemas.openxmlformats.org/wordprocessingml/2006/main" xmlns:w14="http://schemas.microsoft.com/office/word/2010/wordml" xmlns:w15="http://schemas.microsoft.com/office/word/2012/wordml" xmlns:wpg="http://schemas.microsoft.com/office/word/2010/wordprocessingGroup" xmlns:wpi="http://schemas.microsoft.com/office/word/2010/wordprocessingInk" xmlns:wne="http://schemas.microsoft.com/office/word/2006/wordml" xmlns:wps="http://schemas.microsoft.com/office/word/2010/wordprocessingShape" mc:Ignorable="w14 w15 wp14">
+<w:document xmlns:wpc="http://schemas.microsoft.com/office/word/2010/wordprocessingCanvas" xmlns:cx="http://schemas.microsoft.com/office/drawing/2014/chartex" xmlns:cx1="http://schemas.microsoft.com/office/drawing/2015/9/8/chartex" xmlns:cx2="http://schemas.microsoft.com/office/drawing/2015/10/21/chartex" xmlns:cx3="http://schemas.microsoft.com/office/drawing/2016/5/9/chartex" xmlns:cx4="http://schemas.microsoft.com/office/drawing/2016/5/10/chartex" xmlns:cx5="http://schemas.microsoft.com/office/drawing/2016/5/11/chartex" xmlns:cx6="http://schemas.microsoft.com/office/drawing/2016/5/12/chartex" xmlns:cx7="http://schemas.microsoft.com/office/drawing/2016/5/13/chartex" xmlns:cx8="http://schemas.microsoft.com/office/drawing/2016/5/14/chartex" xmlns:mc="http://schemas.openxmlformats.org/markup-compatibility/2006" xmlns:aink="http://schemas.microsoft.com/office/drawing/2016/ink" xmlns:am3d="http://schemas.microsoft.com/office/drawing/2017/model3d" xmlns:o="urn:schemas-microsoft-com:office:office" xmlns:r="http://schemas.openxmlformats.org/officeDocument/2006/relationships" xmlns:m="http://schemas.openxmlformats.org/officeDocument/2006/math" xmlns:v="urn:schemas-microsoft-com:vml" xmlns:wp14="http://schemas.microsoft.com/office/word/2010/wordprocessingDrawing" xmlns:wp="http://schemas.openxmlformats.org/drawingml/2006/wordprocessingDrawing" xmlns:w10="urn:schemas-microsoft-com:office:word" xmlns:w="http://schemas.openxmlformats.org/wordprocessingml/2006/main" xmlns:w14="http://schemas.microsoft.com/office/word/2010/wordml" xmlns:w15="http://schemas.microsoft.com/office/word/2012/wordml" xmlns:w16cex="http://schemas.microsoft.com/office/word/2018/wordml/cex" xmlns:w16cid="http://schemas.microsoft.com/office/word/2016/wordml/cid" xmlns:w16="http://schemas.microsoft.com/office/word/2018/wordml" xmlns:w16sdtdh="http://schemas.microsoft.com/office/word/2020/wordml/sdtdatahash" xmlns:w16se="http://schemas.microsoft.com/office/word/2015/wordml/symex" xmlns:wpg="http://schemas.microsoft.com/office/word/2010/wordprocessingGroup" xmlns:wpi="http://schemas.microsoft.com/office/word/2010/wordprocessingInk" xmlns:wne="http://schemas.microsoft.com/office/word/2006/wordml" xmlns:wps="http://schemas.microsoft.com/office/word/2010/wordprocessingShape" mc:Ignorable="w14 w15 w16se w16cid w16 w16cex w16sdtdh wp14">
   <w:body>
     <w:p>
       <w:pPr>
@@ -12,8 +12,16 @@
         <w:rPr>
           <w:rFonts w:ascii="BankGothic Md BT" w:hAnsi="BankGothic Md BT"/>
         </w:rPr>
-        <w:t>Crisis in Califar</w:t>
-      </w:r>
+        <w:t xml:space="preserve">Crisis in </w:t>
+      </w:r>
+      <w:proofErr w:type="spellStart"/>
+      <w:r>
+        <w:rPr>
+          <w:rFonts w:ascii="BankGothic Md BT" w:hAnsi="BankGothic Md BT"/>
+        </w:rPr>
+        <w:t>Califar</w:t>
+      </w:r>
+      <w:proofErr w:type="spellEnd"/>
     </w:p>
     <w:tbl>
       <w:tblPr>
@@ -22,15 +30,15 @@
         <w:tblLook w:val="04A0" w:firstRow="1" w:lastRow="0" w:firstColumn="1" w:lastColumn="0" w:noHBand="0" w:noVBand="1"/>
       </w:tblPr>
       <w:tblGrid>
-        <w:gridCol w:w="340"/>
-        <w:gridCol w:w="1262"/>
-        <w:gridCol w:w="888"/>
-        <w:gridCol w:w="1011"/>
-        <w:gridCol w:w="888"/>
-        <w:gridCol w:w="1598"/>
-        <w:gridCol w:w="1420"/>
-        <w:gridCol w:w="644"/>
-        <w:gridCol w:w="768"/>
+        <w:gridCol w:w="339"/>
+        <w:gridCol w:w="1298"/>
+        <w:gridCol w:w="836"/>
+        <w:gridCol w:w="950"/>
+        <w:gridCol w:w="836"/>
+        <w:gridCol w:w="1532"/>
+        <w:gridCol w:w="1417"/>
+        <w:gridCol w:w="622"/>
+        <w:gridCol w:w="763"/>
       </w:tblGrid>
       <w:tr>
         <w:trPr>
@@ -48,6 +56,7 @@
               </w:rPr>
             </w:pPr>
             <w:bookmarkStart w:id="0" w:name="RANGE!A1:E11"/>
+            <w:proofErr w:type="spellStart"/>
             <w:r>
               <w:rPr>
                 <w:rFonts w:ascii="BankGothic Md BT" w:hAnsi="BankGothic Md BT"/>
@@ -55,6 +64,7 @@
               <w:t>Califar</w:t>
             </w:r>
             <w:bookmarkEnd w:id="0"/>
+            <w:proofErr w:type="spellEnd"/>
             <w:r>
               <w:rPr>
                 <w:rFonts w:ascii="BankGothic Md BT" w:hAnsi="BankGothic Md BT"/>
@@ -135,6 +145,7 @@
                 <w:szCs w:val="16"/>
               </w:rPr>
             </w:pPr>
+            <w:proofErr w:type="spellStart"/>
             <w:r>
               <w:rPr>
                 <w:rFonts w:ascii="BankGothic Md BT" w:hAnsi="BankGothic Md BT"/>
@@ -144,6 +155,7 @@
               </w:rPr>
               <w:t>Dist</w:t>
             </w:r>
+            <w:proofErr w:type="spellEnd"/>
           </w:p>
         </w:tc>
         <w:tc>
@@ -211,6 +223,7 @@
                 <w:szCs w:val="16"/>
               </w:rPr>
             </w:pPr>
+            <w:proofErr w:type="spellStart"/>
             <w:r>
               <w:rPr>
                 <w:rFonts w:ascii="BankGothic Md BT" w:hAnsi="BankGothic Md BT"/>
@@ -220,6 +233,7 @@
               </w:rPr>
               <w:t>Atmo</w:t>
             </w:r>
+            <w:proofErr w:type="spellEnd"/>
           </w:p>
         </w:tc>
         <w:tc>
@@ -679,8 +693,18 @@
                 <w:sz w:val="16"/>
                 <w:szCs w:val="16"/>
               </w:rPr>
-              <w:t>, Ar</w:t>
-            </w:r>
+              <w:t xml:space="preserve">, </w:t>
+            </w:r>
+            <w:proofErr w:type="spellStart"/>
+            <w:r>
+              <w:rPr>
+                <w:rFonts w:ascii="BankGothic Md BT" w:hAnsi="BankGothic Md BT"/>
+                <w:sz w:val="16"/>
+                <w:szCs w:val="16"/>
+              </w:rPr>
+              <w:t>Ar</w:t>
+            </w:r>
+            <w:proofErr w:type="spellEnd"/>
           </w:p>
         </w:tc>
         <w:tc>
@@ -1183,6 +1207,7 @@
                 <w:szCs w:val="16"/>
               </w:rPr>
             </w:pPr>
+            <w:proofErr w:type="spellStart"/>
             <w:r>
               <w:rPr>
                 <w:rFonts w:ascii="OCR A Extended" w:hAnsi="OCR A Extended"/>
@@ -1199,6 +1224,7 @@
               </w:rPr>
               <w:t>X</w:t>
             </w:r>
+            <w:proofErr w:type="spellEnd"/>
           </w:p>
         </w:tc>
       </w:tr>
@@ -1600,6 +1626,7 @@
                 <w:szCs w:val="16"/>
               </w:rPr>
             </w:pPr>
+            <w:proofErr w:type="spellStart"/>
             <w:r>
               <w:rPr>
                 <w:rFonts w:ascii="OCR A Extended" w:hAnsi="OCR A Extended"/>
@@ -1608,6 +1635,7 @@
               </w:rPr>
               <w:t>mP</w:t>
             </w:r>
+            <w:proofErr w:type="spellEnd"/>
           </w:p>
         </w:tc>
       </w:tr>
@@ -2253,7 +2281,25 @@
           <w:sz w:val="20"/>
           <w:szCs w:val="20"/>
         </w:rPr>
-        <w:t xml:space="preserve">PCs arrive in the inner system, within a couple hours of Califar II. They will be hailed by </w:t>
+        <w:t xml:space="preserve">PCs arrive in the inner system, within a couple hours of </w:t>
+      </w:r>
+      <w:proofErr w:type="spellStart"/>
+      <w:r>
+        <w:rPr>
+          <w:rFonts w:ascii="BankGothic Md BT" w:hAnsi="BankGothic Md BT"/>
+          <w:sz w:val="20"/>
+          <w:szCs w:val="20"/>
+        </w:rPr>
+        <w:t>Califar</w:t>
+      </w:r>
+      <w:proofErr w:type="spellEnd"/>
+      <w:r>
+        <w:rPr>
+          <w:rFonts w:ascii="BankGothic Md BT" w:hAnsi="BankGothic Md BT"/>
+          <w:sz w:val="20"/>
+          <w:szCs w:val="20"/>
+        </w:rPr>
+        <w:t xml:space="preserve"> II. They will be hailed by </w:t>
       </w:r>
       <w:r>
         <w:rPr>
@@ -2299,13 +2345,23 @@
           <w:szCs w:val="20"/>
         </w:rPr>
       </w:pPr>
-      <w:r>
-        <w:rPr>
-          <w:rFonts w:ascii="BankGothic Md BT" w:hAnsi="BankGothic Md BT"/>
-          <w:sz w:val="20"/>
-          <w:szCs w:val="20"/>
-        </w:rPr>
-        <w:t>Califar II has a thin N</w:t>
+      <w:proofErr w:type="spellStart"/>
+      <w:r>
+        <w:rPr>
+          <w:rFonts w:ascii="BankGothic Md BT" w:hAnsi="BankGothic Md BT"/>
+          <w:sz w:val="20"/>
+          <w:szCs w:val="20"/>
+        </w:rPr>
+        <w:t>Califar</w:t>
+      </w:r>
+      <w:proofErr w:type="spellEnd"/>
+      <w:r>
+        <w:rPr>
+          <w:rFonts w:ascii="BankGothic Md BT" w:hAnsi="BankGothic Md BT"/>
+          <w:sz w:val="20"/>
+          <w:szCs w:val="20"/>
+        </w:rPr>
+        <w:t xml:space="preserve"> II has a thin N</w:t>
       </w:r>
       <w:r>
         <w:rPr>
@@ -2364,8 +2420,41 @@
           <w:sz w:val="20"/>
           <w:szCs w:val="20"/>
         </w:rPr>
-        <w:t xml:space="preserve">Breather Flu is an inflamation of the lungs caused by exposure to contaminants. It causes athsma-like symptoms that worsen over time. Once the disease reaches the critical stage, the lungs start to fill with fluid and the victim dies of pneumonia. Standard treatment is removal of the contaminant, oxygen therapy, and a course of </w:t>
-      </w:r>
+        <w:t xml:space="preserve">Breather Flu is an </w:t>
+      </w:r>
+      <w:r>
+        <w:rPr>
+          <w:rFonts w:ascii="BankGothic Md BT" w:hAnsi="BankGothic Md BT"/>
+          <w:sz w:val="20"/>
+          <w:szCs w:val="20"/>
+        </w:rPr>
+        <w:t>inflammation</w:t>
+      </w:r>
+      <w:r>
+        <w:rPr>
+          <w:rFonts w:ascii="BankGothic Md BT" w:hAnsi="BankGothic Md BT"/>
+          <w:sz w:val="20"/>
+          <w:szCs w:val="20"/>
+        </w:rPr>
+        <w:t xml:space="preserve"> of the lungs caused by exposure to contaminants. It causes </w:t>
+      </w:r>
+      <w:r>
+        <w:rPr>
+          <w:rFonts w:ascii="BankGothic Md BT" w:hAnsi="BankGothic Md BT"/>
+          <w:sz w:val="20"/>
+          <w:szCs w:val="20"/>
+        </w:rPr>
+        <w:t>asthma</w:t>
+      </w:r>
+      <w:r>
+        <w:rPr>
+          <w:rFonts w:ascii="BankGothic Md BT" w:hAnsi="BankGothic Md BT"/>
+          <w:sz w:val="20"/>
+          <w:szCs w:val="20"/>
+        </w:rPr>
+        <w:t xml:space="preserve">-like symptoms that worsen over time. Once the disease reaches the critical stage, the lungs start to fill with fluid and the victim dies of pneumonia. Standard treatment is removal of the contaminant, oxygen therapy, and a course of </w:t>
+      </w:r>
+      <w:proofErr w:type="spellStart"/>
       <w:r>
         <w:rPr>
           <w:rFonts w:ascii="BankGothic Md BT" w:hAnsi="BankGothic Md BT"/>
@@ -2376,6 +2465,7 @@
         </w:rPr>
         <w:t>Halzon</w:t>
       </w:r>
+      <w:proofErr w:type="spellEnd"/>
       <w:r>
         <w:rPr>
           <w:rFonts w:ascii="BankGothic Md BT" w:hAnsi="BankGothic Md BT"/>
@@ -2392,7 +2482,23 @@
           <w:sz w:val="20"/>
           <w:szCs w:val="20"/>
         </w:rPr>
-        <w:t xml:space="preserve"> an anti-inflamatory, regenerant</w:t>
+        <w:t xml:space="preserve"> an anti-</w:t>
+      </w:r>
+      <w:r>
+        <w:rPr>
+          <w:rFonts w:ascii="BankGothic Md BT" w:hAnsi="BankGothic Md BT"/>
+          <w:sz w:val="20"/>
+          <w:szCs w:val="20"/>
+        </w:rPr>
+        <w:t>inflammatory</w:t>
+      </w:r>
+      <w:r>
+        <w:rPr>
+          <w:rFonts w:ascii="BankGothic Md BT" w:hAnsi="BankGothic Md BT"/>
+          <w:sz w:val="20"/>
+          <w:szCs w:val="20"/>
+        </w:rPr>
+        <w:t>, regenerant</w:t>
       </w:r>
       <w:r>
         <w:rPr>
@@ -2460,7 +2566,25 @@
           <w:sz w:val="20"/>
           <w:szCs w:val="20"/>
         </w:rPr>
-        <w:t>PCs have a few options to assist Califar, if they are so inclined:</w:t>
+        <w:t xml:space="preserve">PCs have a few options to assist </w:t>
+      </w:r>
+      <w:proofErr w:type="spellStart"/>
+      <w:r>
+        <w:rPr>
+          <w:rFonts w:ascii="BankGothic Md BT" w:hAnsi="BankGothic Md BT"/>
+          <w:sz w:val="20"/>
+          <w:szCs w:val="20"/>
+        </w:rPr>
+        <w:t>Califar</w:t>
+      </w:r>
+      <w:proofErr w:type="spellEnd"/>
+      <w:r>
+        <w:rPr>
+          <w:rFonts w:ascii="BankGothic Md BT" w:hAnsi="BankGothic Md BT"/>
+          <w:sz w:val="20"/>
+          <w:szCs w:val="20"/>
+        </w:rPr>
+        <w:t>, if they are so inclined:</w:t>
       </w:r>
     </w:p>
     <w:p>
@@ -2490,7 +2614,25 @@
           <w:sz w:val="20"/>
           <w:szCs w:val="20"/>
         </w:rPr>
-        <w:t xml:space="preserve">he doctor might be able to synthesize some Halzon-RG. This would take rolls in medicine and chemistry/science. </w:t>
+        <w:t xml:space="preserve">he doctor might be able to synthesize some </w:t>
+      </w:r>
+      <w:proofErr w:type="spellStart"/>
+      <w:r>
+        <w:rPr>
+          <w:rFonts w:ascii="BankGothic Md BT" w:hAnsi="BankGothic Md BT"/>
+          <w:sz w:val="20"/>
+          <w:szCs w:val="20"/>
+        </w:rPr>
+        <w:t>Halzon</w:t>
+      </w:r>
+      <w:proofErr w:type="spellEnd"/>
+      <w:r>
+        <w:rPr>
+          <w:rFonts w:ascii="BankGothic Md BT" w:hAnsi="BankGothic Md BT"/>
+          <w:sz w:val="20"/>
+          <w:szCs w:val="20"/>
+        </w:rPr>
+        <w:t xml:space="preserve">-RG. This would take rolls in medicine and chemistry/science. </w:t>
       </w:r>
       <w:r>
         <w:rPr>
@@ -2562,6 +2704,7 @@
         </w:rPr>
         <w:t xml:space="preserve"> and they are led by a woman named </w:t>
       </w:r>
+      <w:proofErr w:type="spellStart"/>
       <w:r>
         <w:rPr>
           <w:rFonts w:ascii="BankGothic Md BT" w:hAnsi="BankGothic Md BT"/>
@@ -2572,6 +2715,7 @@
         </w:rPr>
         <w:t>Xevia</w:t>
       </w:r>
+      <w:proofErr w:type="spellEnd"/>
       <w:r>
         <w:rPr>
           <w:rFonts w:ascii="BankGothic Md BT" w:hAnsi="BankGothic Md BT"/>
@@ -2594,6 +2738,7 @@
           <w:szCs w:val="20"/>
         </w:rPr>
       </w:pPr>
+      <w:proofErr w:type="spellStart"/>
       <w:r>
         <w:rPr>
           <w:rFonts w:ascii="BankGothic Md BT" w:hAnsi="BankGothic Md BT"/>
@@ -2604,6 +2749,7 @@
         </w:rPr>
         <w:t>Xevia</w:t>
       </w:r>
+      <w:proofErr w:type="spellEnd"/>
       <w:r>
         <w:rPr>
           <w:rFonts w:ascii="BankGothic Md BT" w:hAnsi="BankGothic Md BT"/>
@@ -2646,6 +2792,7 @@
         </w:rPr>
         <w:t xml:space="preserve"> suspects that his shipment was nicked by </w:t>
       </w:r>
+      <w:proofErr w:type="spellStart"/>
       <w:r>
         <w:rPr>
           <w:rFonts w:ascii="BankGothic Md BT" w:hAnsi="BankGothic Md BT"/>
@@ -2656,13 +2803,32 @@
         </w:rPr>
         <w:t>Clanners</w:t>
       </w:r>
-      <w:r>
-        <w:rPr>
-          <w:rFonts w:ascii="BankGothic Md BT" w:hAnsi="BankGothic Md BT"/>
-          <w:sz w:val="20"/>
-          <w:szCs w:val="20"/>
-        </w:rPr>
-        <w:t xml:space="preserve"> (pirates). PCs could go after the Clanners, but it would be highly unlikely they would be able to find the specific shipment. If they negotiated, however…</w:t>
+      <w:proofErr w:type="spellEnd"/>
+      <w:r>
+        <w:rPr>
+          <w:rFonts w:ascii="BankGothic Md BT" w:hAnsi="BankGothic Md BT"/>
+          <w:sz w:val="20"/>
+          <w:szCs w:val="20"/>
+        </w:rPr>
+        <w:t xml:space="preserve"> (pirates). PCs could go after the </w:t>
+      </w:r>
+      <w:proofErr w:type="spellStart"/>
+      <w:r>
+        <w:rPr>
+          <w:rFonts w:ascii="BankGothic Md BT" w:hAnsi="BankGothic Md BT"/>
+          <w:sz w:val="20"/>
+          <w:szCs w:val="20"/>
+        </w:rPr>
+        <w:t>Clanners</w:t>
+      </w:r>
+      <w:proofErr w:type="spellEnd"/>
+      <w:r>
+        <w:rPr>
+          <w:rFonts w:ascii="BankGothic Md BT" w:hAnsi="BankGothic Md BT"/>
+          <w:sz w:val="20"/>
+          <w:szCs w:val="20"/>
+        </w:rPr>
+        <w:t>, but it would be highly unlikely they would be able to find the specific shipment. If they negotiated, however…</w:t>
       </w:r>
     </w:p>
     <w:p>
@@ -2686,7 +2852,26 @@
           <w:sz w:val="20"/>
           <w:szCs w:val="20"/>
         </w:rPr>
-        <w:t xml:space="preserve">They would learn that the Clanners are suffering a schism between </w:t>
+        <w:lastRenderedPageBreak/>
+        <w:t xml:space="preserve">They would learn that the </w:t>
+      </w:r>
+      <w:proofErr w:type="spellStart"/>
+      <w:r>
+        <w:rPr>
+          <w:rFonts w:ascii="BankGothic Md BT" w:hAnsi="BankGothic Md BT"/>
+          <w:sz w:val="20"/>
+          <w:szCs w:val="20"/>
+        </w:rPr>
+        <w:t>Clanners</w:t>
+      </w:r>
+      <w:proofErr w:type="spellEnd"/>
+      <w:r>
+        <w:rPr>
+          <w:rFonts w:ascii="BankGothic Md BT" w:hAnsi="BankGothic Md BT"/>
+          <w:sz w:val="20"/>
+          <w:szCs w:val="20"/>
+        </w:rPr>
+        <w:t xml:space="preserve"> are suffering a schism between </w:t>
       </w:r>
       <w:r>
         <w:rPr>
@@ -2722,7 +2907,25 @@
           <w:sz w:val="20"/>
           <w:szCs w:val="20"/>
         </w:rPr>
-        <w:t>. The Clanners have broken into factions and each wants to defeat the other.</w:t>
+        <w:t xml:space="preserve">. The </w:t>
+      </w:r>
+      <w:proofErr w:type="spellStart"/>
+      <w:r>
+        <w:rPr>
+          <w:rFonts w:ascii="BankGothic Md BT" w:hAnsi="BankGothic Md BT"/>
+          <w:sz w:val="20"/>
+          <w:szCs w:val="20"/>
+        </w:rPr>
+        <w:t>Clanners</w:t>
+      </w:r>
+      <w:proofErr w:type="spellEnd"/>
+      <w:r>
+        <w:rPr>
+          <w:rFonts w:ascii="BankGothic Md BT" w:hAnsi="BankGothic Md BT"/>
+          <w:sz w:val="20"/>
+          <w:szCs w:val="20"/>
+        </w:rPr>
+        <w:t xml:space="preserve"> have broken into factions and each wants to defeat the other.</w:t>
       </w:r>
     </w:p>
     <w:p>
@@ -2746,7 +2949,6 @@
           <w:sz w:val="20"/>
           <w:szCs w:val="20"/>
         </w:rPr>
-        <w:lastRenderedPageBreak/>
         <w:t>Whichever faction the PCs meet up with might be interested in using them to help defeat the others by using their powerful ship to aid in an attack on the other.</w:t>
       </w:r>
     </w:p>
@@ -2771,7 +2973,25 @@
           <w:sz w:val="20"/>
           <w:szCs w:val="20"/>
         </w:rPr>
-        <w:t xml:space="preserve">The last shipment of Halzon-RG was bound for </w:t>
+        <w:t xml:space="preserve">The last shipment of </w:t>
+      </w:r>
+      <w:proofErr w:type="spellStart"/>
+      <w:r>
+        <w:rPr>
+          <w:rFonts w:ascii="BankGothic Md BT" w:hAnsi="BankGothic Md BT"/>
+          <w:sz w:val="20"/>
+          <w:szCs w:val="20"/>
+        </w:rPr>
+        <w:t>Halzon</w:t>
+      </w:r>
+      <w:proofErr w:type="spellEnd"/>
+      <w:r>
+        <w:rPr>
+          <w:rFonts w:ascii="BankGothic Md BT" w:hAnsi="BankGothic Md BT"/>
+          <w:sz w:val="20"/>
+          <w:szCs w:val="20"/>
+        </w:rPr>
+        <w:t xml:space="preserve">-RG was bound for </w:t>
       </w:r>
       <w:r>
         <w:rPr>
@@ -2949,6 +3169,7 @@
         </w:rPr>
         <w:t xml:space="preserve">PCs could simply agree to head back to a more advanced system (like </w:t>
       </w:r>
+      <w:proofErr w:type="spellStart"/>
       <w:r>
         <w:rPr>
           <w:rFonts w:ascii="BankGothic Md BT" w:hAnsi="BankGothic Md BT"/>
@@ -2959,6 +3180,7 @@
         </w:rPr>
         <w:t>Orocco</w:t>
       </w:r>
+      <w:proofErr w:type="spellEnd"/>
       <w:r>
         <w:rPr>
           <w:rFonts w:ascii="BankGothic Md BT" w:hAnsi="BankGothic Md BT"/>
@@ -2975,6 +3197,7 @@
         </w:rPr>
         <w:t xml:space="preserve">acquire the </w:t>
       </w:r>
+      <w:proofErr w:type="spellStart"/>
       <w:r>
         <w:rPr>
           <w:rFonts w:ascii="BankGothic Md BT" w:hAnsi="BankGothic Md BT"/>
@@ -2985,6 +3208,7 @@
         </w:rPr>
         <w:t>Halzon</w:t>
       </w:r>
+      <w:proofErr w:type="spellEnd"/>
       <w:r>
         <w:rPr>
           <w:rFonts w:ascii="BankGothic Md BT" w:hAnsi="BankGothic Md BT"/>
@@ -3011,8 +3235,6 @@
         </w:rPr>
         <w:t xml:space="preserve"> would not be thrilled about buying the drug twice, but would do so, and the PCs would make a bit of profit in the meantime.</w:t>
       </w:r>
-      <w:bookmarkStart w:id="1" w:name="_GoBack"/>
-      <w:bookmarkEnd w:id="1"/>
     </w:p>
     <w:sectPr>
       <w:pgSz w:w="12240" w:h="15840"/>
@@ -3025,7 +3247,7 @@
 </file>
 
 <file path=word/numbering.xml><?xml version="1.0" encoding="utf-8"?>
-<w:numbering xmlns:wpc="http://schemas.microsoft.com/office/word/2010/wordprocessingCanvas" xmlns:mc="http://schemas.openxmlformats.org/markup-compatibility/2006" xmlns:o="urn:schemas-microsoft-com:office:office" xmlns:r="http://schemas.openxmlformats.org/officeDocument/2006/relationships" xmlns:m="http://schemas.openxmlformats.org/officeDocument/2006/math" xmlns:v="urn:schemas-microsoft-com:vml" xmlns:wp14="http://schemas.microsoft.com/office/word/2010/wordprocessingDrawing" xmlns:wp="http://schemas.openxmlformats.org/drawingml/2006/wordprocessingDrawing" xmlns:w10="urn:schemas-microsoft-com:office:word" xmlns:w="http://schemas.openxmlformats.org/wordprocessingml/2006/main" xmlns:w14="http://schemas.microsoft.com/office/word/2010/wordml" xmlns:w15="http://schemas.microsoft.com/office/word/2012/wordml" xmlns:wpg="http://schemas.microsoft.com/office/word/2010/wordprocessingGroup" xmlns:wpi="http://schemas.microsoft.com/office/word/2010/wordprocessingInk" xmlns:wne="http://schemas.microsoft.com/office/word/2006/wordml" xmlns:wps="http://schemas.microsoft.com/office/word/2010/wordprocessingShape" mc:Ignorable="w14 w15 wp14">
+<w:numbering xmlns:wpc="http://schemas.microsoft.com/office/word/2010/wordprocessingCanvas" xmlns:cx="http://schemas.microsoft.com/office/drawing/2014/chartex" xmlns:cx1="http://schemas.microsoft.com/office/drawing/2015/9/8/chartex" xmlns:cx2="http://schemas.microsoft.com/office/drawing/2015/10/21/chartex" xmlns:cx3="http://schemas.microsoft.com/office/drawing/2016/5/9/chartex" xmlns:cx4="http://schemas.microsoft.com/office/drawing/2016/5/10/chartex" xmlns:cx5="http://schemas.microsoft.com/office/drawing/2016/5/11/chartex" xmlns:cx6="http://schemas.microsoft.com/office/drawing/2016/5/12/chartex" xmlns:cx7="http://schemas.microsoft.com/office/drawing/2016/5/13/chartex" xmlns:cx8="http://schemas.microsoft.com/office/drawing/2016/5/14/chartex" xmlns:mc="http://schemas.openxmlformats.org/markup-compatibility/2006" xmlns:aink="http://schemas.microsoft.com/office/drawing/2016/ink" xmlns:am3d="http://schemas.microsoft.com/office/drawing/2017/model3d" xmlns:o="urn:schemas-microsoft-com:office:office" xmlns:r="http://schemas.openxmlformats.org/officeDocument/2006/relationships" xmlns:m="http://schemas.openxmlformats.org/officeDocument/2006/math" xmlns:v="urn:schemas-microsoft-com:vml" xmlns:wp14="http://schemas.microsoft.com/office/word/2010/wordprocessingDrawing" xmlns:wp="http://schemas.openxmlformats.org/drawingml/2006/wordprocessingDrawing" xmlns:w10="urn:schemas-microsoft-com:office:word" xmlns:w="http://schemas.openxmlformats.org/wordprocessingml/2006/main" xmlns:w14="http://schemas.microsoft.com/office/word/2010/wordml" xmlns:w15="http://schemas.microsoft.com/office/word/2012/wordml" xmlns:w16cex="http://schemas.microsoft.com/office/word/2018/wordml/cex" xmlns:w16cid="http://schemas.microsoft.com/office/word/2016/wordml/cid" xmlns:w16="http://schemas.microsoft.com/office/word/2018/wordml" xmlns:w16sdtdh="http://schemas.microsoft.com/office/word/2020/wordml/sdtdatahash" xmlns:w16se="http://schemas.microsoft.com/office/word/2015/wordml/symex" xmlns:wpg="http://schemas.microsoft.com/office/word/2010/wordprocessingGroup" xmlns:wpi="http://schemas.microsoft.com/office/word/2010/wordprocessingInk" xmlns:wne="http://schemas.microsoft.com/office/word/2006/wordml" xmlns:wps="http://schemas.microsoft.com/office/word/2010/wordprocessingShape" mc:Ignorable="w14 w15 w16se w16cid w16 w16cex w16sdtdh wp14">
   <w:abstractNum w:abstractNumId="0" w15:restartNumberingAfterBreak="0">
     <w:nsid w:val="5775769C"/>
     <w:multiLevelType w:val="hybridMultilevel"/>
@@ -3146,7 +3368,7 @@
 </file>
 
 <file path=word/styles.xml><?xml version="1.0" encoding="utf-8"?>
-<w:styles xmlns:mc="http://schemas.openxmlformats.org/markup-compatibility/2006" xmlns:r="http://schemas.openxmlformats.org/officeDocument/2006/relationships" xmlns:w="http://schemas.openxmlformats.org/wordprocessingml/2006/main" xmlns:w14="http://schemas.microsoft.com/office/word/2010/wordml" xmlns:w15="http://schemas.microsoft.com/office/word/2012/wordml" mc:Ignorable="w14 w15">
+<w:styles xmlns:mc="http://schemas.openxmlformats.org/markup-compatibility/2006" xmlns:r="http://schemas.openxmlformats.org/officeDocument/2006/relationships" xmlns:w="http://schemas.openxmlformats.org/wordprocessingml/2006/main" xmlns:w14="http://schemas.microsoft.com/office/word/2010/wordml" xmlns:w15="http://schemas.microsoft.com/office/word/2012/wordml" xmlns:w16cex="http://schemas.microsoft.com/office/word/2018/wordml/cex" xmlns:w16cid="http://schemas.microsoft.com/office/word/2016/wordml/cid" xmlns:w16="http://schemas.microsoft.com/office/word/2018/wordml" xmlns:w16sdtdh="http://schemas.microsoft.com/office/word/2020/wordml/sdtdatahash" xmlns:w16se="http://schemas.microsoft.com/office/word/2015/wordml/symex" mc:Ignorable="w14 w15 w16se w16cid w16 w16cex w16sdtdh">
   <w:docDefaults>
     <w:rPrDefault>
       <w:rPr>
@@ -3162,7 +3384,7 @@
       </w:pPr>
     </w:pPrDefault>
   </w:docDefaults>
-  <w:latentStyles w:defLockedState="0" w:defUIPriority="99" w:defSemiHidden="0" w:defUnhideWhenUsed="0" w:defQFormat="0" w:count="371">
+  <w:latentStyles w:defLockedState="0" w:defUIPriority="99" w:defSemiHidden="0" w:defUnhideWhenUsed="0" w:defQFormat="0" w:count="376">
     <w:lsdException w:name="Normal" w:uiPriority="0" w:qFormat="1"/>
     <w:lsdException w:name="heading 1" w:uiPriority="9" w:qFormat="1"/>
     <w:lsdException w:name="heading 2" w:semiHidden="1" w:uiPriority="9" w:unhideWhenUsed="1" w:qFormat="1"/>
@@ -3268,7 +3490,6 @@
     <w:lsdException w:name="HTML Sample" w:semiHidden="1" w:unhideWhenUsed="1"/>
     <w:lsdException w:name="HTML Typewriter" w:semiHidden="1" w:unhideWhenUsed="1"/>
     <w:lsdException w:name="HTML Variable" w:semiHidden="1" w:unhideWhenUsed="1"/>
-    <w:lsdException w:name="Normal Table" w:semiHidden="1" w:unhideWhenUsed="1"/>
     <w:lsdException w:name="annotation subject" w:semiHidden="1" w:unhideWhenUsed="1"/>
     <w:lsdException w:name="No List" w:semiHidden="1" w:unhideWhenUsed="1"/>
     <w:lsdException w:name="Outline List 1" w:semiHidden="1" w:unhideWhenUsed="1"/>
@@ -3311,11 +3532,8 @@
     <w:lsdException w:name="Table Contemporary" w:semiHidden="1" w:unhideWhenUsed="1"/>
     <w:lsdException w:name="Table Elegant" w:semiHidden="1" w:unhideWhenUsed="1"/>
     <w:lsdException w:name="Table Professional" w:semiHidden="1" w:unhideWhenUsed="1"/>
-    <w:lsdException w:name="Table Subtle 1" w:semiHidden="1" w:unhideWhenUsed="1"/>
     <w:lsdException w:name="Table Subtle 2" w:semiHidden="1" w:unhideWhenUsed="1"/>
     <w:lsdException w:name="Table Web 1" w:semiHidden="1" w:unhideWhenUsed="1"/>
-    <w:lsdException w:name="Table Web 2" w:semiHidden="1" w:unhideWhenUsed="1"/>
-    <w:lsdException w:name="Table Web 3" w:semiHidden="1" w:unhideWhenUsed="1"/>
     <w:lsdException w:name="Balloon Text" w:semiHidden="1" w:unhideWhenUsed="1"/>
     <w:lsdException w:name="Table Grid" w:uiPriority="39"/>
     <w:lsdException w:name="Table Theme" w:semiHidden="1" w:unhideWhenUsed="1"/>
@@ -3534,6 +3752,11 @@
     <w:lsdException w:name="List Table 5 Dark Accent 6" w:uiPriority="50"/>
     <w:lsdException w:name="List Table 6 Colorful Accent 6" w:uiPriority="51"/>
     <w:lsdException w:name="List Table 7 Colorful Accent 6" w:uiPriority="52"/>
+    <w:lsdException w:name="Mention" w:semiHidden="1" w:unhideWhenUsed="1"/>
+    <w:lsdException w:name="Smart Hyperlink" w:semiHidden="1" w:unhideWhenUsed="1"/>
+    <w:lsdException w:name="Hashtag" w:semiHidden="1" w:unhideWhenUsed="1"/>
+    <w:lsdException w:name="Unresolved Mention" w:semiHidden="1" w:unhideWhenUsed="1"/>
+    <w:lsdException w:name="Smart Link" w:semiHidden="1" w:unhideWhenUsed="1"/>
   </w:latentStyles>
   <w:style w:type="paragraph" w:default="1" w:styleId="Normal">
     <w:name w:val="Normal"/>

</xml_diff>